<commit_message>
sheme lab5 report in work
</commit_message>
<xml_diff>
--- a/схемотехника/лр5.docx
+++ b/схемотехника/лр5.docx
@@ -14592,6 +14592,54 @@
     </w:p>
     <w:p>
       <w:pPr>
+        <w:shd w:val="nil" w:color="000000"/>
+        <w:rPr>
+          <w:sz w:val="28"/>
+          <w:highlight w:val="none"/>
+          <w:lang w:val="ru-RU"/>
+        </w:rPr>
+      </w:pPr>
+      <w:r>
+        <w:rPr>
+          <w:sz w:val="28"/>
+          <w:highlight w:val="none"/>
+          <w:lang w:val="ru-RU"/>
+        </w:rPr>
+      </w:r>
+      <w:r>
+        <w:rPr>
+          <w:sz w:val="28"/>
+          <w:highlight w:val="none"/>
+          <w:lang w:val="ru-RU"/>
+        </w:rPr>
+      </w:r>
+    </w:p>
+    <w:p>
+      <w:pPr>
+        <w:shd w:val="nil" w:color="000000"/>
+        <w:rPr>
+          <w:sz w:val="28"/>
+          <w:highlight w:val="none"/>
+          <w:lang w:val="ru-RU"/>
+        </w:rPr>
+      </w:pPr>
+      <w:r>
+        <w:rPr>
+          <w:sz w:val="28"/>
+          <w:highlight w:val="none"/>
+          <w:lang w:val="ru-RU"/>
+        </w:rPr>
+      </w:r>
+      <w:r>
+        <w:rPr>
+          <w:sz w:val="28"/>
+          <w:highlight w:val="none"/>
+          <w:lang w:val="ru-RU"/>
+        </w:rPr>
+      </w:r>
+    </w:p>
+    <w:p>
+      <w:pPr>
         <w:shd w:val="nil"/>
         <w:rPr>
           <w:sz w:val="28"/>
@@ -14617,13 +14665,116 @@
     </w:p>
     <w:p>
       <w:pPr>
+        <w:shd w:val="nil"/>
+      </w:pPr>
+      <w:r>
+        <w:rPr>
+          <w:sz w:val="28"/>
+          <w:highlight w:val="none"/>
+          <w:lang w:val="ru-RU"/>
+        </w:rPr>
+      </w:r>
+      <w:r>
+        <mc:AlternateContent>
+          <mc:Choice Requires="wpg">
+            <w:drawing>
+              <wp:inline xmlns:wp="http://schemas.openxmlformats.org/drawingml/2006/wordprocessingDrawing" distT="0" distB="0" distL="0" distR="0">
+                <wp:extent cx="6262581" cy="3018885"/>
+                <wp:effectExtent l="0" t="0" r="0" b="0"/>
+                <wp:docPr id="11" name="" hidden="0"/>
+                <wp:cNvGraphicFramePr>
+                  <a:graphicFrameLocks xmlns:a="http://schemas.openxmlformats.org/drawingml/2006/main" noChangeAspect="1"/>
+                </wp:cNvGraphicFramePr>
+                <a:graphic xmlns:a="http://schemas.openxmlformats.org/drawingml/2006/main">
+                  <a:graphicData uri="http://schemas.openxmlformats.org/drawingml/2006/picture">
+                    <pic:pic xmlns:pic="http://schemas.openxmlformats.org/drawingml/2006/picture">
+                      <pic:nvPicPr>
+                        <pic:cNvPr id="2052167637" name="" hidden="0"/>
+                        <pic:cNvPicPr>
+                          <a:picLocks noChangeAspect="1"/>
+                        </pic:cNvPicPr>
+                        <pic:nvPr isPhoto="0" userDrawn="0"/>
+                      </pic:nvPicPr>
+                      <pic:blipFill>
+                        <a:blip r:embed="rId18"/>
+                        <a:stretch/>
+                      </pic:blipFill>
+                      <pic:spPr bwMode="auto">
+                        <a:xfrm flipH="0" flipV="0">
+                          <a:off x="0" y="0"/>
+                          <a:ext cx="6262580" cy="3018884"/>
+                        </a:xfrm>
+                        <a:prstGeom prst="rect">
+                          <a:avLst/>
+                        </a:prstGeom>
+                      </pic:spPr>
+                    </pic:pic>
+                  </a:graphicData>
+                </a:graphic>
+              </wp:inline>
+            </w:drawing>
+          </mc:Choice>
+          <mc:Fallback>
+            <w:pict>
+              <v:shapetype type="#_x0000_t75" o:spt="75" coordsize="21600,21600" o:preferrelative="t" path="m@4@5l@4@11@9@11@9@5xe">
+                <v:formulas>
+                  <v:f eqn="if lineDrawn pixelLineWidth 0"/>
+                  <v:f eqn="sum @0 1 0"/>
+                  <v:f eqn="sum 0 0 @1"/>
+                  <v:f eqn="prod @2 1 2"/>
+                  <v:f eqn="prod @3 21600 pixelWidth"/>
+                  <v:f eqn="prod @3 21600 pixelHeight"/>
+                  <v:f eqn="sum @0 0 1"/>
+                  <v:f eqn="prod @6 1 2"/>
+                  <v:f eqn="prod @7 21600 pixelWidth"/>
+                  <v:f eqn="sum @8 21600 0"/>
+                  <v:f eqn="prod @7 21600 pixelHeight"/>
+                  <v:f eqn="sum @10 21600 0"/>
+                </v:formulas>
+              </v:shapetype>
+              <v:shape id="_x0000_i10" o:spid="_x0000_s10" type="#_x0000_t75" style="mso-wrap-distance-left:0.0pt;mso-wrap-distance-top:0.0pt;mso-wrap-distance-right:0.0pt;mso-wrap-distance-bottom:0.0pt;width:493.1pt;height:237.7pt;" stroked="false">
+                <v:path textboxrect="0,0,0,0"/>
+                <v:imagedata r:id="rId18" o:title=""/>
+              </v:shape>
+            </w:pict>
+          </mc:Fallback>
+        </mc:AlternateContent>
+      </w:r>
+      <w:r/>
+    </w:p>
+    <w:p>
+      <w:pPr>
+        <w:shd w:val="nil" w:color="000000"/>
+        <w:rPr>
+          <w:sz w:val="28"/>
+          <w:highlight w:val="none"/>
+          <w:lang w:val="ru-RU"/>
+        </w:rPr>
+      </w:pPr>
+      <w:r/>
+      <w:r>
+        <w:rPr>
+          <w:sz w:val="28"/>
+          <w:highlight w:val="none"/>
+          <w:lang w:val="ru-RU"/>
+        </w:rPr>
+        <w:br w:type="page"/>
+      </w:r>
+      <w:r>
+        <w:rPr>
+          <w:sz w:val="28"/>
+          <w:highlight w:val="none"/>
+          <w:lang w:val="ru-RU"/>
+        </w:rPr>
+      </w:r>
+    </w:p>
+    <w:p>
+      <w:pPr>
         <w:ind w:left="0" w:right="0" w:firstLine="0"/>
         <w:jc w:val="left"/>
         <w:spacing w:lineRule="auto" w:line="276" w:after="0" w:before="0"/>
         <w:rPr>
-          <w:sz w:val="28"/>
           <w:highlight w:val="none"/>
-          <w:lang w:val="ru-RU"/>
         </w:rPr>
         <w:pBdr>
           <w:left w:val="none" w:color="000000" w:sz="4" w:space="0"/>
@@ -14640,8 +14791,433 @@
         </w:rPr>
       </w:r>
       <w:r>
+        <mc:AlternateContent>
+          <mc:Choice Requires="wpg">
+            <w:drawing>
+              <wp:inline xmlns:wp="http://schemas.openxmlformats.org/drawingml/2006/wordprocessingDrawing" distT="0" distB="0" distL="0" distR="0">
+                <wp:extent cx="6361515" cy="2990310"/>
+                <wp:effectExtent l="0" t="0" r="0" b="0"/>
+                <wp:docPr id="12" name="" hidden="0"/>
+                <wp:cNvGraphicFramePr>
+                  <a:graphicFrameLocks xmlns:a="http://schemas.openxmlformats.org/drawingml/2006/main" noChangeAspect="1"/>
+                </wp:cNvGraphicFramePr>
+                <a:graphic xmlns:a="http://schemas.openxmlformats.org/drawingml/2006/main">
+                  <a:graphicData uri="http://schemas.openxmlformats.org/drawingml/2006/picture">
+                    <pic:pic xmlns:pic="http://schemas.openxmlformats.org/drawingml/2006/picture">
+                      <pic:nvPicPr>
+                        <pic:cNvPr id="537346152" name="" hidden="0"/>
+                        <pic:cNvPicPr>
+                          <a:picLocks noChangeAspect="1"/>
+                        </pic:cNvPicPr>
+                        <pic:nvPr isPhoto="0" userDrawn="0"/>
+                      </pic:nvPicPr>
+                      <pic:blipFill>
+                        <a:blip r:embed="rId19"/>
+                        <a:stretch/>
+                      </pic:blipFill>
+                      <pic:spPr bwMode="auto">
+                        <a:xfrm flipH="0" flipV="0">
+                          <a:off x="0" y="0"/>
+                          <a:ext cx="6361514" cy="2990309"/>
+                        </a:xfrm>
+                        <a:prstGeom prst="rect">
+                          <a:avLst/>
+                        </a:prstGeom>
+                      </pic:spPr>
+                    </pic:pic>
+                  </a:graphicData>
+                </a:graphic>
+              </wp:inline>
+            </w:drawing>
+          </mc:Choice>
+          <mc:Fallback>
+            <w:pict>
+              <v:shapetype type="#_x0000_t75" o:spt="75" coordsize="21600,21600" o:preferrelative="t" path="m@4@5l@4@11@9@11@9@5xe">
+                <v:formulas>
+                  <v:f eqn="if lineDrawn pixelLineWidth 0"/>
+                  <v:f eqn="sum @0 1 0"/>
+                  <v:f eqn="sum 0 0 @1"/>
+                  <v:f eqn="prod @2 1 2"/>
+                  <v:f eqn="prod @3 21600 pixelWidth"/>
+                  <v:f eqn="prod @3 21600 pixelHeight"/>
+                  <v:f eqn="sum @0 0 1"/>
+                  <v:f eqn="prod @6 1 2"/>
+                  <v:f eqn="prod @7 21600 pixelWidth"/>
+                  <v:f eqn="sum @8 21600 0"/>
+                  <v:f eqn="prod @7 21600 pixelHeight"/>
+                  <v:f eqn="sum @10 21600 0"/>
+                </v:formulas>
+              </v:shapetype>
+              <v:shape id="_x0000_i11" o:spid="_x0000_s11" type="#_x0000_t75" style="mso-wrap-distance-left:0.0pt;mso-wrap-distance-top:0.0pt;mso-wrap-distance-right:0.0pt;mso-wrap-distance-bottom:0.0pt;width:500.9pt;height:235.5pt;" stroked="false">
+                <v:path textboxrect="0,0,0,0"/>
+                <v:imagedata r:id="rId19" o:title=""/>
+              </v:shape>
+            </w:pict>
+          </mc:Fallback>
+        </mc:AlternateContent>
+      </w:r>
+      <w:r>
         <w:rPr>
           <w:sz w:val="28"/>
+          <w:highlight w:val="none"/>
+          <w:lang w:val="ru-RU"/>
+        </w:rPr>
+      </w:r>
+      <w:r>
+        <w:rPr>
+          <w:sz w:val="28"/>
+          <w:highlight w:val="none"/>
+          <w:lang w:val="ru-RU"/>
+        </w:rPr>
+      </w:r>
+    </w:p>
+    <w:p>
+      <w:pPr>
+        <w:ind w:left="0" w:right="0" w:firstLine="0"/>
+        <w:jc w:val="left"/>
+        <w:spacing w:lineRule="auto" w:line="276" w:after="0" w:before="0"/>
+        <w:rPr>
+          <w:highlight w:val="none"/>
+          <w:lang w:val="ru-RU"/>
+        </w:rPr>
+        <w:pBdr>
+          <w:left w:val="none" w:color="000000" w:sz="4" w:space="0"/>
+          <w:top w:val="none" w:color="000000" w:sz="4" w:space="0"/>
+          <w:right w:val="none" w:color="000000" w:sz="4" w:space="0"/>
+          <w:bottom w:val="none" w:color="000000" w:sz="4" w:space="0"/>
+        </w:pBdr>
+      </w:pPr>
+      <w:r>
+        <w:rPr>
+          <w:highlight w:val="none"/>
+          <w:lang w:val="ru-RU"/>
+        </w:rPr>
+      </w:r>
+      <w:r>
+        <w:rPr>
+          <w:highlight w:val="none"/>
+          <w:lang w:val="ru-RU"/>
+        </w:rPr>
+      </w:r>
+    </w:p>
+    <w:p>
+      <w:pPr>
+        <w:ind w:left="0" w:right="0" w:firstLine="0"/>
+        <w:jc w:val="left"/>
+        <w:spacing w:lineRule="auto" w:line="276" w:after="0" w:before="0"/>
+        <w:rPr>
+          <w:highlight w:val="none"/>
+        </w:rPr>
+        <w:pBdr>
+          <w:left w:val="none" w:color="000000" w:sz="4" w:space="0"/>
+          <w:top w:val="none" w:color="000000" w:sz="4" w:space="0"/>
+          <w:right w:val="none" w:color="000000" w:sz="4" w:space="0"/>
+          <w:bottom w:val="none" w:color="000000" w:sz="4" w:space="0"/>
+        </w:pBdr>
+      </w:pPr>
+      <w:r>
+        <w:rPr>
+          <w:highlight w:val="none"/>
+          <w:lang w:val="ru-RU"/>
+        </w:rPr>
+      </w:r>
+      <w:r>
+        <mc:AlternateContent>
+          <mc:Choice Requires="wpg">
+            <w:drawing>
+              <wp:inline xmlns:wp="http://schemas.openxmlformats.org/drawingml/2006/wordprocessingDrawing" distT="0" distB="0" distL="0" distR="0">
+                <wp:extent cx="6010275" cy="2647950"/>
+                <wp:effectExtent l="0" t="0" r="0" b="0"/>
+                <wp:docPr id="13" name="" hidden="0"/>
+                <wp:cNvGraphicFramePr>
+                  <a:graphicFrameLocks xmlns:a="http://schemas.openxmlformats.org/drawingml/2006/main" noChangeAspect="1"/>
+                </wp:cNvGraphicFramePr>
+                <a:graphic xmlns:a="http://schemas.openxmlformats.org/drawingml/2006/main">
+                  <a:graphicData uri="http://schemas.openxmlformats.org/drawingml/2006/picture">
+                    <pic:pic xmlns:pic="http://schemas.openxmlformats.org/drawingml/2006/picture">
+                      <pic:nvPicPr>
+                        <pic:cNvPr id="1439364467" name="" hidden="0"/>
+                        <pic:cNvPicPr>
+                          <a:picLocks noChangeAspect="1"/>
+                        </pic:cNvPicPr>
+                        <pic:nvPr isPhoto="0" userDrawn="0"/>
+                      </pic:nvPicPr>
+                      <pic:blipFill>
+                        <a:blip r:embed="rId20"/>
+                        <a:stretch/>
+                      </pic:blipFill>
+                      <pic:spPr bwMode="auto">
+                        <a:xfrm>
+                          <a:off x="0" y="0"/>
+                          <a:ext cx="6010274" cy="2647949"/>
+                        </a:xfrm>
+                        <a:prstGeom prst="rect">
+                          <a:avLst/>
+                        </a:prstGeom>
+                      </pic:spPr>
+                    </pic:pic>
+                  </a:graphicData>
+                </a:graphic>
+              </wp:inline>
+            </w:drawing>
+          </mc:Choice>
+          <mc:Fallback>
+            <w:pict>
+              <v:shapetype type="#_x0000_t75" o:spt="75" coordsize="21600,21600" o:preferrelative="t" path="m@4@5l@4@11@9@11@9@5xe">
+                <v:formulas>
+                  <v:f eqn="if lineDrawn pixelLineWidth 0"/>
+                  <v:f eqn="sum @0 1 0"/>
+                  <v:f eqn="sum 0 0 @1"/>
+                  <v:f eqn="prod @2 1 2"/>
+                  <v:f eqn="prod @3 21600 pixelWidth"/>
+                  <v:f eqn="prod @3 21600 pixelHeight"/>
+                  <v:f eqn="sum @0 0 1"/>
+                  <v:f eqn="prod @6 1 2"/>
+                  <v:f eqn="prod @7 21600 pixelWidth"/>
+                  <v:f eqn="sum @8 21600 0"/>
+                  <v:f eqn="prod @7 21600 pixelHeight"/>
+                  <v:f eqn="sum @10 21600 0"/>
+                </v:formulas>
+              </v:shapetype>
+              <v:shape id="_x0000_i12" o:spid="_x0000_s12" type="#_x0000_t75" style="mso-wrap-distance-left:0.0pt;mso-wrap-distance-top:0.0pt;mso-wrap-distance-right:0.0pt;mso-wrap-distance-bottom:0.0pt;width:473.2pt;height:208.5pt;" stroked="false">
+                <v:path textboxrect="0,0,0,0"/>
+                <v:imagedata r:id="rId20" o:title=""/>
+              </v:shape>
+            </w:pict>
+          </mc:Fallback>
+        </mc:AlternateContent>
+      </w:r>
+      <w:r>
+        <w:rPr>
+          <w:highlight w:val="none"/>
+          <w:lang w:val="ru-RU"/>
+        </w:rPr>
+      </w:r>
+      <w:r>
+        <w:rPr>
+          <w:highlight w:val="none"/>
+          <w:lang w:val="ru-RU"/>
+        </w:rPr>
+      </w:r>
+    </w:p>
+    <w:p>
+      <w:pPr>
+        <w:ind w:left="0" w:right="0" w:firstLine="0"/>
+        <w:jc w:val="left"/>
+        <w:spacing w:lineRule="auto" w:line="276" w:after="0" w:before="0"/>
+        <w:rPr>
+          <w:highlight w:val="none"/>
+          <w:lang w:val="ru-RU"/>
+        </w:rPr>
+        <w:pBdr>
+          <w:left w:val="none" w:color="000000" w:sz="4" w:space="0"/>
+          <w:top w:val="none" w:color="000000" w:sz="4" w:space="0"/>
+          <w:right w:val="none" w:color="000000" w:sz="4" w:space="0"/>
+          <w:bottom w:val="none" w:color="000000" w:sz="4" w:space="0"/>
+        </w:pBdr>
+      </w:pPr>
+      <w:r>
+        <w:rPr>
+          <w:highlight w:val="none"/>
+          <w:lang w:val="ru-RU"/>
+        </w:rPr>
+      </w:r>
+      <w:r>
+        <w:rPr>
+          <w:highlight w:val="none"/>
+          <w:lang w:val="ru-RU"/>
+        </w:rPr>
+      </w:r>
+    </w:p>
+    <w:p>
+      <w:pPr>
+        <w:ind w:left="0" w:right="0" w:firstLine="0"/>
+        <w:jc w:val="left"/>
+        <w:spacing w:lineRule="auto" w:line="276" w:after="0" w:before="0"/>
+        <w:rPr>
+          <w:highlight w:val="none"/>
+          <w:lang w:val="ru-RU"/>
+        </w:rPr>
+        <w:pBdr>
+          <w:left w:val="none" w:color="000000" w:sz="4" w:space="0"/>
+          <w:top w:val="none" w:color="000000" w:sz="4" w:space="0"/>
+          <w:right w:val="none" w:color="000000" w:sz="4" w:space="0"/>
+          <w:bottom w:val="none" w:color="000000" w:sz="4" w:space="0"/>
+        </w:pBdr>
+      </w:pPr>
+      <w:r>
+        <w:rPr>
+          <w:highlight w:val="none"/>
+          <w:lang w:val="ru-RU"/>
+        </w:rPr>
+      </w:r>
+      <w:r>
+        <w:rPr>
+          <w:highlight w:val="none"/>
+          <w:lang w:val="ru-RU"/>
+        </w:rPr>
+      </w:r>
+    </w:p>
+    <w:p>
+      <w:pPr>
+        <w:ind w:left="0" w:right="0" w:firstLine="0"/>
+        <w:jc w:val="left"/>
+        <w:spacing w:lineRule="auto" w:line="276" w:after="0" w:before="0"/>
+        <w:rPr>
+          <w:highlight w:val="none"/>
+        </w:rPr>
+        <w:pBdr>
+          <w:left w:val="none" w:color="000000" w:sz="4" w:space="0"/>
+          <w:top w:val="none" w:color="000000" w:sz="4" w:space="0"/>
+          <w:right w:val="none" w:color="000000" w:sz="4" w:space="0"/>
+          <w:bottom w:val="none" w:color="000000" w:sz="4" w:space="0"/>
+        </w:pBdr>
+      </w:pPr>
+      <w:r>
+        <w:rPr>
+          <w:highlight w:val="none"/>
+          <w:lang w:val="ru-RU"/>
+        </w:rPr>
+      </w:r>
+      <w:r>
+        <mc:AlternateContent>
+          <mc:Choice Requires="wpg">
+            <w:drawing>
+              <wp:inline xmlns:wp="http://schemas.openxmlformats.org/drawingml/2006/wordprocessingDrawing" distT="0" distB="0" distL="0" distR="0">
+                <wp:extent cx="5962650" cy="2352675"/>
+                <wp:effectExtent l="0" t="0" r="0" b="0"/>
+                <wp:docPr id="14" name="" hidden="0"/>
+                <wp:cNvGraphicFramePr>
+                  <a:graphicFrameLocks xmlns:a="http://schemas.openxmlformats.org/drawingml/2006/main" noChangeAspect="1"/>
+                </wp:cNvGraphicFramePr>
+                <a:graphic xmlns:a="http://schemas.openxmlformats.org/drawingml/2006/main">
+                  <a:graphicData uri="http://schemas.openxmlformats.org/drawingml/2006/picture">
+                    <pic:pic xmlns:pic="http://schemas.openxmlformats.org/drawingml/2006/picture">
+                      <pic:nvPicPr>
+                        <pic:cNvPr id="57796276" name="" hidden="0"/>
+                        <pic:cNvPicPr>
+                          <a:picLocks noChangeAspect="1"/>
+                        </pic:cNvPicPr>
+                        <pic:nvPr isPhoto="0" userDrawn="0"/>
+                      </pic:nvPicPr>
+                      <pic:blipFill>
+                        <a:blip r:embed="rId21"/>
+                        <a:stretch/>
+                      </pic:blipFill>
+                      <pic:spPr bwMode="auto">
+                        <a:xfrm>
+                          <a:off x="0" y="0"/>
+                          <a:ext cx="5962649" cy="2352674"/>
+                        </a:xfrm>
+                        <a:prstGeom prst="rect">
+                          <a:avLst/>
+                        </a:prstGeom>
+                      </pic:spPr>
+                    </pic:pic>
+                  </a:graphicData>
+                </a:graphic>
+              </wp:inline>
+            </w:drawing>
+          </mc:Choice>
+          <mc:Fallback>
+            <w:pict>
+              <v:shapetype type="#_x0000_t75" o:spt="75" coordsize="21600,21600" o:preferrelative="t" path="m@4@5l@4@11@9@11@9@5xe">
+                <v:formulas>
+                  <v:f eqn="if lineDrawn pixelLineWidth 0"/>
+                  <v:f eqn="sum @0 1 0"/>
+                  <v:f eqn="sum 0 0 @1"/>
+                  <v:f eqn="prod @2 1 2"/>
+                  <v:f eqn="prod @3 21600 pixelWidth"/>
+                  <v:f eqn="prod @3 21600 pixelHeight"/>
+                  <v:f eqn="sum @0 0 1"/>
+                  <v:f eqn="prod @6 1 2"/>
+                  <v:f eqn="prod @7 21600 pixelWidth"/>
+                  <v:f eqn="sum @8 21600 0"/>
+                  <v:f eqn="prod @7 21600 pixelHeight"/>
+                  <v:f eqn="sum @10 21600 0"/>
+                </v:formulas>
+              </v:shapetype>
+              <v:shape id="_x0000_i13" o:spid="_x0000_s13" type="#_x0000_t75" style="mso-wrap-distance-left:0.0pt;mso-wrap-distance-top:0.0pt;mso-wrap-distance-right:0.0pt;mso-wrap-distance-bottom:0.0pt;width:469.5pt;height:185.2pt;" stroked="false">
+                <v:path textboxrect="0,0,0,0"/>
+                <v:imagedata r:id="rId21" o:title=""/>
+              </v:shape>
+            </w:pict>
+          </mc:Fallback>
+        </mc:AlternateContent>
+      </w:r>
+      <w:r>
+        <w:rPr>
+          <w:highlight w:val="none"/>
+          <w:lang w:val="ru-RU"/>
+        </w:rPr>
+      </w:r>
+      <w:r>
+        <w:rPr>
+          <w:highlight w:val="none"/>
+          <w:lang w:val="ru-RU"/>
+        </w:rPr>
+      </w:r>
+    </w:p>
+    <w:p>
+      <w:pPr>
+        <w:ind w:left="0" w:right="0" w:firstLine="0"/>
+        <w:jc w:val="left"/>
+        <w:spacing w:lineRule="auto" w:line="276" w:after="0" w:before="0"/>
+        <w:rPr>
+          <w:highlight w:val="none"/>
+          <w:lang w:val="ru-RU"/>
+        </w:rPr>
+        <w:pBdr>
+          <w:left w:val="none" w:color="000000" w:sz="4" w:space="0"/>
+          <w:top w:val="none" w:color="000000" w:sz="4" w:space="0"/>
+          <w:right w:val="none" w:color="000000" w:sz="4" w:space="0"/>
+          <w:bottom w:val="none" w:color="000000" w:sz="4" w:space="0"/>
+        </w:pBdr>
+      </w:pPr>
+      <w:r>
+        <w:rPr>
+          <w:highlight w:val="none"/>
+          <w:lang w:val="ru-RU"/>
+        </w:rPr>
+      </w:r>
+      <w:r>
+        <w:rPr>
+          <w:highlight w:val="none"/>
+          <w:lang w:val="ru-RU"/>
+        </w:rPr>
+      </w:r>
+    </w:p>
+    <w:p>
+      <w:pPr>
+        <w:ind w:left="0" w:right="0" w:firstLine="0"/>
+        <w:jc w:val="left"/>
+        <w:spacing w:lineRule="auto" w:line="276" w:after="0" w:before="0"/>
+        <w:rPr>
+          <w:highlight w:val="none"/>
+          <w:lang w:val="ru-RU"/>
+        </w:rPr>
+        <w:pBdr>
+          <w:left w:val="none" w:color="000000" w:sz="4" w:space="0"/>
+          <w:top w:val="none" w:color="000000" w:sz="4" w:space="0"/>
+          <w:right w:val="none" w:color="000000" w:sz="4" w:space="0"/>
+          <w:bottom w:val="none" w:color="000000" w:sz="4" w:space="0"/>
+        </w:pBdr>
+      </w:pPr>
+      <w:r>
+        <w:rPr>
+          <w:highlight w:val="none"/>
+          <w:lang w:val="ru-RU"/>
+        </w:rPr>
+      </w:r>
+      <w:r/>
+      <w:r>
+        <w:rPr>
+          <w:highlight w:val="none"/>
+          <w:lang w:val="ru-RU"/>
+        </w:rPr>
+      </w:r>
+      <w:r>
+        <w:rPr>
           <w:highlight w:val="none"/>
           <w:lang w:val="ru-RU"/>
         </w:rPr>

</xml_diff>